<commit_message>
doc:adding coverpage after editing word format
</commit_message>
<xml_diff>
--- a/CoverPage.docx
+++ b/CoverPage.docx
@@ -63,7 +63,7 @@
           <w:sz w:val="24"/>
           <w:szCs w:val="24"/>
         </w:rPr>
-        <w:t xml:space="preserve">-1/24 Vishws Khand, </w:t>
+        <w:t>-1/24 Vishws Khand</w:t>
       </w:r>
       <w:r>
         <w:rPr>
@@ -197,7 +197,13 @@
         <w:rPr>
           <w:rFonts w:eastAsia="Times New Roman" w:cs="Times New Roman"/>
         </w:rPr>
-        <w:t>ecruiting team,</w:t>
+        <w:t>ecruiting T</w:t>
+      </w:r>
+      <w:r>
+        <w:rPr>
+          <w:rFonts w:eastAsia="Times New Roman" w:cs="Times New Roman"/>
+        </w:rPr>
+        <w:t>eam,</w:t>
       </w:r>
     </w:p>
     <w:p>
@@ -219,25 +225,31 @@
         <w:rPr>
           <w:rFonts w:cs="Times New Roman"/>
         </w:rPr>
-        <w:t>I am writing to apply for the position of Front End Engineer at Udacity advertised on Udacity website</w:t>
+        <w:t xml:space="preserve">I am writing to apply for the position of Front End Engineer at Udacity </w:t>
       </w:r>
       <w:r>
         <w:rPr>
           <w:rFonts w:cs="Times New Roman"/>
         </w:rPr>
+        <w:t xml:space="preserve">advertised on Udacity’s </w:t>
+      </w:r>
+      <w:r>
+        <w:rPr>
+          <w:rFonts w:cs="Times New Roman"/>
+        </w:rPr>
+        <w:t>website</w:t>
+      </w:r>
+      <w:r>
+        <w:rPr>
+          <w:rFonts w:cs="Times New Roman"/>
+        </w:rPr>
         <w:t xml:space="preserve"> on May 5,</w:t>
       </w:r>
       <w:r>
         <w:rPr>
           <w:rFonts w:cs="Times New Roman"/>
         </w:rPr>
-        <w:t xml:space="preserve"> </w:t>
-      </w:r>
-      <w:r>
-        <w:rPr>
-          <w:rFonts w:cs="Times New Roman"/>
-        </w:rPr>
-        <w:t xml:space="preserve">2016 </w:t>
+        <w:t>2016</w:t>
       </w:r>
       <w:r>
         <w:rPr>
@@ -249,7 +261,19 @@
         <w:rPr>
           <w:rFonts w:eastAsia="Times New Roman" w:cs="Times New Roman"/>
         </w:rPr>
-        <w:t>developer eager to use my knowledge and two years of experience to support the next major revolution in online education. I love front-end development and collaborating with people.</w:t>
+        <w:t xml:space="preserve">developer </w:t>
+      </w:r>
+      <w:r>
+        <w:rPr>
+          <w:rFonts w:eastAsia="Times New Roman" w:cs="Times New Roman"/>
+        </w:rPr>
+        <w:t xml:space="preserve">who is </w:t>
+      </w:r>
+      <w:r>
+        <w:rPr>
+          <w:rFonts w:eastAsia="Times New Roman" w:cs="Times New Roman"/>
+        </w:rPr>
+        <w:t>eager to use my knowledge and two years of experience to support the next major revolution in online education. I love front-end development and collaborating with people.</w:t>
       </w:r>
       <w:r>
         <w:rPr>
@@ -267,50 +291,44 @@
         <w:rPr>
           <w:rFonts w:eastAsia="Times New Roman" w:cs="Times New Roman"/>
         </w:rPr>
-        <w:t xml:space="preserve">avaScript technology and </w:t>
-      </w:r>
-      <w:r>
-        <w:rPr>
-          <w:rFonts w:eastAsia="Times New Roman" w:cs="Times New Roman"/>
-        </w:rPr>
-        <w:t>frameworks like Bootstrap, K</w:t>
-      </w:r>
-      <w:r>
-        <w:rPr>
-          <w:rFonts w:eastAsia="Times New Roman" w:cs="Times New Roman"/>
-        </w:rPr>
-        <w:t>nockoutJS.</w:t>
-      </w:r>
-      <w:r>
-        <w:rPr>
-          <w:rFonts w:eastAsia="Times New Roman" w:cs="Times New Roman"/>
-        </w:rPr>
-        <w:t xml:space="preserve"> </w:t>
-      </w:r>
-      <w:r>
-        <w:rPr>
-          <w:rFonts w:eastAsia="Times New Roman" w:cs="Times New Roman"/>
-        </w:rPr>
-        <w:t>constantly push</w:t>
-      </w:r>
-      <w:r>
-        <w:rPr>
-          <w:rFonts w:eastAsia="Times New Roman" w:cs="Times New Roman"/>
-        </w:rPr>
-        <w:t xml:space="preserve"> me </w:t>
-      </w:r>
-      <w:r>
-        <w:rPr>
-          <w:rFonts w:eastAsia="Times New Roman" w:cs="Times New Roman"/>
-        </w:rPr>
-        <w:t xml:space="preserve">to </w:t>
+        <w:t>avaScript technologies</w:t>
+      </w:r>
+      <w:r>
+        <w:rPr>
+          <w:rFonts w:eastAsia="Times New Roman" w:cs="Times New Roman"/>
+        </w:rPr>
+        <w:t xml:space="preserve"> and </w:t>
+      </w:r>
+      <w:r>
+        <w:rPr>
+          <w:rFonts w:eastAsia="Times New Roman" w:cs="Times New Roman"/>
+        </w:rPr>
+        <w:t xml:space="preserve">frameworks like Bootstrap and </w:t>
+      </w:r>
+      <w:r>
+        <w:rPr>
+          <w:rFonts w:eastAsia="Times New Roman" w:cs="Times New Roman"/>
+        </w:rPr>
+        <w:t>K</w:t>
+      </w:r>
+      <w:r>
+        <w:rPr>
+          <w:rFonts w:eastAsia="Times New Roman" w:cs="Times New Roman"/>
+        </w:rPr>
+        <w:t>nockoutJS</w:t>
+      </w:r>
+      <w:r>
+        <w:rPr>
+          <w:rFonts w:eastAsia="Times New Roman" w:cs="Times New Roman"/>
+        </w:rPr>
+        <w:t>. I am eager to learn</w:t>
       </w:r>
       <w:r>
         <w:rPr>
           <w:rFonts w:eastAsia="Times New Roman" w:cs="Times New Roman"/>
           <w:shd w:val="clear" w:color="auto" w:fill="FFFFFF"/>
         </w:rPr>
-        <w:t>deal with new frameworks and libraries</w:t>
+        <w:t xml:space="preserve"> new frameworks and libraries</w:t>
       </w:r>
       <w:r>
         <w:rPr>
@@ -340,7 +358,19 @@
         <w:rPr>
           <w:rFonts w:eastAsia="Times New Roman" w:cs="Times New Roman"/>
         </w:rPr>
-        <w:t xml:space="preserve">Working with Udacity is a dream come true as I indeed believe </w:t>
+        <w:t>Working wi</w:t>
+      </w:r>
+      <w:r>
+        <w:rPr>
+          <w:rFonts w:eastAsia="Times New Roman" w:cs="Times New Roman"/>
+        </w:rPr>
+        <w:t xml:space="preserve">th Udacity is a dream come true, </w:t>
+      </w:r>
+      <w:r>
+        <w:rPr>
+          <w:rFonts w:eastAsia="Times New Roman" w:cs="Times New Roman"/>
+        </w:rPr>
+        <w:t xml:space="preserve">as I indeed believe </w:t>
       </w:r>
       <w:r>
         <w:rPr>
@@ -406,13 +436,21 @@
         <w:rPr>
           <w:rFonts w:cs="Helvetica"/>
         </w:rPr>
-        <w:t>he website features are that</w:t>
-      </w:r>
-      <w:r>
-        <w:rPr>
-          <w:rFonts w:cs="Helvetica"/>
-        </w:rPr>
-        <w:t xml:space="preserve"> student can see their attendance online, access</w:t>
+        <w:t xml:space="preserve">he website features are </w:t>
+      </w:r>
+      <w:r>
+        <w:rPr>
+          <w:rFonts w:cs="Helvetica"/>
+        </w:rPr>
+        <w:t>to enable them to</w:t>
+      </w:r>
+      <w:bookmarkStart w:id="0" w:name="_GoBack"/>
+      <w:bookmarkEnd w:id="0"/>
+      <w:r>
+        <w:rPr>
+          <w:rFonts w:cs="Helvetica"/>
+        </w:rPr>
+        <w:t xml:space="preserve"> see their attendance online, access</w:t>
       </w:r>
       <w:r>
         <w:rPr>
@@ -448,7 +486,13 @@
         <w:rPr>
           <w:rFonts w:cs="Helvetica"/>
         </w:rPr>
-        <w:t xml:space="preserve">ed to build this project are  J2EE, </w:t>
+        <w:t xml:space="preserve">ed to build this project are </w:t>
+      </w:r>
+      <w:r>
+        <w:rPr>
+          <w:rFonts w:cs="Helvetica"/>
+        </w:rPr>
+        <w:t xml:space="preserve">J2EE, </w:t>
       </w:r>
       <w:r>
         <w:rPr>
@@ -466,7 +510,13 @@
         <w:rPr>
           <w:rFonts w:cs="Helvetica"/>
         </w:rPr>
-        <w:t>riented Programming and MVVM architecture</w:t>
+        <w:t>riented p</w:t>
+      </w:r>
+      <w:r>
+        <w:rPr>
+          <w:rFonts w:cs="Helvetica"/>
+        </w:rPr>
+        <w:t>rogramming and MVVM architecture</w:t>
       </w:r>
       <w:r>
         <w:rPr>
@@ -477,80 +527,129 @@
     </w:p>
     <w:p>
       <w:pPr>
-        <w:shd w:val="clear" w:color="auto" w:fill="FFFFFF"/>
-        <w:spacing w:after="225"/>
-        <w:jc w:val="both"/>
-        <w:rPr>
-          <w:rFonts w:cs="Times New Roman"/>
+        <w:rPr>
+          <w:rFonts w:cs="Helvetica"/>
         </w:rPr>
       </w:pPr>
       <w:r>
         <w:rPr>
-          <w:rFonts w:cs="Helvetica"/>
-        </w:rPr>
-        <w:t xml:space="preserve">In technical fest of my college </w:t>
-      </w:r>
-      <w:r>
-        <w:rPr>
-          <w:rFonts w:cs="Helvetica"/>
-        </w:rPr>
-        <w:t xml:space="preserve">I have been coordinator </w:t>
-      </w:r>
-      <w:r>
-        <w:rPr>
-          <w:rFonts w:cs="Helvetica"/>
-        </w:rPr>
-        <w:t>of “</w:t>
-      </w:r>
-      <w:r>
-        <w:rPr>
-          <w:rFonts w:cs="Helvetica"/>
-        </w:rPr>
-        <w:t>spell bug</w:t>
-      </w:r>
-      <w:r>
-        <w:rPr>
-          <w:rFonts w:cs="Helvetica"/>
-        </w:rPr>
-        <w:t>”</w:t>
-      </w:r>
-      <w:r>
-        <w:rPr>
-          <w:rFonts w:cs="Helvetica"/>
-        </w:rPr>
-        <w:t xml:space="preserve"> event, </w:t>
-      </w:r>
-      <w:r>
-        <w:rPr>
-          <w:rFonts w:cs="Helvetica"/>
-        </w:rPr>
-        <w:t xml:space="preserve">this really helped me </w:t>
-      </w:r>
-      <w:r>
-        <w:rPr>
-          <w:rFonts w:cs="Helvetica"/>
-        </w:rPr>
-        <w:t>to develop patience and leadership qualities. The</w:t>
-      </w:r>
-      <w:r>
-        <w:rPr>
-          <w:rFonts w:cs="Helvetica"/>
-        </w:rPr>
-        <w:t>s</w:t>
-      </w:r>
-      <w:r>
-        <w:rPr>
-          <w:rFonts w:cs="Helvetica"/>
-        </w:rPr>
-        <w:t>e qualities</w:t>
-      </w:r>
-      <w:bookmarkStart w:id="0" w:name="_GoBack"/>
-      <w:bookmarkEnd w:id="0"/>
-      <w:r>
-        <w:rPr>
-          <w:rFonts w:cs="Helvetica"/>
-        </w:rPr>
-        <w:t xml:space="preserve"> of mine </w:t>
+          <w:rFonts w:eastAsia="Times New Roman" w:cs="Times New Roman"/>
+        </w:rPr>
+        <w:t>In</w:t>
+      </w:r>
+      <w:r>
+        <w:rPr>
+          <w:rFonts w:eastAsia="Times New Roman" w:cs="Times New Roman"/>
+        </w:rPr>
+        <w:t xml:space="preserve"> a recent technical fest at Ramswaroop </w:t>
+      </w:r>
+      <w:r>
+        <w:rPr>
+          <w:rFonts w:eastAsia="Times New Roman" w:cs="Times New Roman"/>
+        </w:rPr>
+        <w:t>University, I coordin</w:t>
+      </w:r>
+      <w:r>
+        <w:rPr>
+          <w:rFonts w:eastAsia="Times New Roman" w:cs="Times New Roman"/>
+        </w:rPr>
+        <w:t>at</w:t>
+      </w:r>
+      <w:r>
+        <w:rPr>
+          <w:rFonts w:eastAsia="Times New Roman" w:cs="Times New Roman"/>
+        </w:rPr>
+        <w:t>ed a "Spell B</w:t>
+      </w:r>
+      <w:r>
+        <w:rPr>
+          <w:rFonts w:eastAsia="Times New Roman" w:cs="Times New Roman"/>
+        </w:rPr>
+        <w:t>ug" event for final year</w:t>
+      </w:r>
+      <w:r>
+        <w:rPr>
+          <w:rFonts w:eastAsia="Times New Roman" w:cs="Times New Roman"/>
+        </w:rPr>
+        <w:t xml:space="preserve"> students.</w:t>
+      </w:r>
+      <w:r>
+        <w:rPr>
+          <w:rFonts w:eastAsia="Times New Roman" w:cs="Times New Roman"/>
+        </w:rPr>
+        <w:t xml:space="preserve"> Event was distributed in three </w:t>
+      </w:r>
+      <w:r>
+        <w:rPr>
+          <w:rFonts w:eastAsia="Times New Roman" w:cs="Times New Roman"/>
+        </w:rPr>
+        <w:t>rounds</w:t>
+      </w:r>
+      <w:r>
+        <w:rPr>
+          <w:rFonts w:eastAsia="Times New Roman" w:cs="Times New Roman"/>
+        </w:rPr>
+        <w:t xml:space="preserve"> my responsibility was to shortlist students on the basis of their performance </w:t>
+      </w:r>
+      <w:r>
+        <w:rPr>
+          <w:rFonts w:eastAsia="Times New Roman" w:cs="Times New Roman"/>
+        </w:rPr>
+        <w:t xml:space="preserve">and send </w:t>
+      </w:r>
+      <w:r>
+        <w:rPr>
+          <w:rFonts w:eastAsia="Times New Roman" w:cs="Times New Roman"/>
+        </w:rPr>
+        <w:t>them to next round. I supervised the event properly using</w:t>
+      </w:r>
+      <w:r>
+        <w:rPr>
+          <w:rFonts w:eastAsia="Times New Roman" w:cs="Times New Roman"/>
+        </w:rPr>
+        <w:t xml:space="preserve"> leadersh</w:t>
+      </w:r>
+      <w:r>
+        <w:rPr>
+          <w:rFonts w:eastAsia="Times New Roman" w:cs="Times New Roman"/>
+        </w:rPr>
+        <w:t xml:space="preserve">ip skills to solve a problem and </w:t>
+      </w:r>
+      <w:r>
+        <w:rPr>
+          <w:rFonts w:eastAsia="Times New Roman" w:cs="Times New Roman"/>
+        </w:rPr>
+        <w:t>ensure</w:t>
+      </w:r>
+      <w:r>
+        <w:rPr>
+          <w:rFonts w:eastAsia="Times New Roman" w:cs="Times New Roman"/>
+        </w:rPr>
+        <w:t>d that event is a huge</w:t>
+      </w:r>
+      <w:r>
+        <w:rPr>
+          <w:rFonts w:eastAsia="Times New Roman" w:cs="Times New Roman"/>
+        </w:rPr>
+        <w:t xml:space="preserve"> </w:t>
+      </w:r>
+      <w:r>
+        <w:rPr>
+          <w:rFonts w:eastAsia="Times New Roman" w:cs="Times New Roman"/>
+        </w:rPr>
+        <w:t>success</w:t>
+      </w:r>
+      <w:r>
+        <w:rPr>
+          <w:rFonts w:cs="Helvetica"/>
+        </w:rPr>
+        <w:t>. This</w:t>
+      </w:r>
+      <w:r>
+        <w:rPr>
+          <w:rFonts w:cs="Helvetica"/>
+        </w:rPr>
+        <w:t xml:space="preserve"> leadership experience </w:t>
       </w:r>
       <w:r>
         <w:rPr>
@@ -588,6 +687,15 @@
         </w:rPr>
         <w:t>.</w:t>
       </w:r>
+    </w:p>
+    <w:p>
+      <w:pPr>
+        <w:rPr>
+          <w:rFonts w:ascii="Times" w:eastAsia="Times New Roman" w:hAnsi="Times" w:cs="Times New Roman"/>
+          <w:sz w:val="20"/>
+          <w:szCs w:val="20"/>
+        </w:rPr>
+      </w:pPr>
     </w:p>
     <w:p>
       <w:pPr>

</xml_diff>

<commit_message>
doc:adding coverpage in word format, this is final after all reviewing
</commit_message>
<xml_diff>
--- a/CoverPage.docx
+++ b/CoverPage.docx
@@ -63,8 +63,39 @@
           <w:sz w:val="24"/>
           <w:szCs w:val="24"/>
         </w:rPr>
-        <w:t>-1/24 Vishws Khand</w:t>
-      </w:r>
+        <w:t xml:space="preserve">-1/24 </w:t>
+      </w:r>
+      <w:proofErr w:type="spellStart"/>
+      <w:r>
+        <w:rPr>
+          <w:rFonts w:asciiTheme="minorHAnsi" w:hAnsiTheme="minorHAnsi" w:cs="Times New Roman"/>
+          <w:color w:val="000000"/>
+          <w:sz w:val="24"/>
+          <w:szCs w:val="24"/>
+        </w:rPr>
+        <w:t>Vishws</w:t>
+      </w:r>
+      <w:proofErr w:type="spellEnd"/>
+      <w:r>
+        <w:rPr>
+          <w:rFonts w:asciiTheme="minorHAnsi" w:hAnsiTheme="minorHAnsi" w:cs="Times New Roman"/>
+          <w:color w:val="000000"/>
+          <w:sz w:val="24"/>
+          <w:szCs w:val="24"/>
+        </w:rPr>
+        <w:t xml:space="preserve"> </w:t>
+      </w:r>
+      <w:proofErr w:type="spellStart"/>
+      <w:r>
+        <w:rPr>
+          <w:rFonts w:asciiTheme="minorHAnsi" w:hAnsiTheme="minorHAnsi" w:cs="Times New Roman"/>
+          <w:color w:val="000000"/>
+          <w:sz w:val="24"/>
+          <w:szCs w:val="24"/>
+        </w:rPr>
+        <w:t>Khand</w:t>
+      </w:r>
+      <w:proofErr w:type="spellEnd"/>
       <w:r>
         <w:rPr>
           <w:rFonts w:asciiTheme="minorHAnsi" w:hAnsiTheme="minorHAnsi" w:cs="Times New Roman"/>
@@ -73,7 +104,26 @@
           <w:szCs w:val="24"/>
         </w:rPr>
         <w:br/>
-        <w:t xml:space="preserve">Lucknow, Uttar Pradesh, India </w:t>
+      </w:r>
+      <w:proofErr w:type="spellStart"/>
+      <w:r>
+        <w:rPr>
+          <w:rFonts w:asciiTheme="minorHAnsi" w:hAnsiTheme="minorHAnsi" w:cs="Times New Roman"/>
+          <w:color w:val="000000"/>
+          <w:sz w:val="24"/>
+          <w:szCs w:val="24"/>
+        </w:rPr>
+        <w:t>Lucknow</w:t>
+      </w:r>
+      <w:proofErr w:type="spellEnd"/>
+      <w:r>
+        <w:rPr>
+          <w:rFonts w:asciiTheme="minorHAnsi" w:hAnsiTheme="minorHAnsi" w:cs="Times New Roman"/>
+          <w:color w:val="000000"/>
+          <w:sz w:val="24"/>
+          <w:szCs w:val="24"/>
+        </w:rPr>
+        <w:t xml:space="preserve">, Uttar Pradesh, India </w:t>
       </w:r>
       <w:r>
         <w:rPr>
@@ -146,12 +196,14 @@
         </w:rPr>
         <w:br/>
       </w:r>
+      <w:proofErr w:type="spellStart"/>
       <w:r>
         <w:rPr>
           <w:rFonts w:cs="Times New Roman"/>
         </w:rPr>
         <w:t>Udacity</w:t>
       </w:r>
+      <w:proofErr w:type="spellEnd"/>
     </w:p>
     <w:p>
       <w:pPr>
@@ -203,7 +255,7 @@
         <w:rPr>
           <w:rFonts w:eastAsia="Times New Roman" w:cs="Times New Roman"/>
         </w:rPr>
-        <w:t>eam,</w:t>
+        <w:t>eam:</w:t>
       </w:r>
     </w:p>
     <w:p>
@@ -225,18 +277,46 @@
         <w:rPr>
           <w:rFonts w:cs="Times New Roman"/>
         </w:rPr>
-        <w:t xml:space="preserve">I am writing to apply for the position of Front End Engineer at Udacity </w:t>
-      </w:r>
+        <w:t xml:space="preserve">I am writing to apply for the position of Front End Engineer at </w:t>
+      </w:r>
+      <w:proofErr w:type="spellStart"/>
       <w:r>
         <w:rPr>
           <w:rFonts w:cs="Times New Roman"/>
         </w:rPr>
-        <w:t xml:space="preserve">advertised on Udacity’s </w:t>
-      </w:r>
+        <w:t>Udacity</w:t>
+      </w:r>
+      <w:proofErr w:type="spellEnd"/>
       <w:r>
         <w:rPr>
           <w:rFonts w:cs="Times New Roman"/>
         </w:rPr>
+        <w:t xml:space="preserve"> </w:t>
+      </w:r>
+      <w:r>
+        <w:rPr>
+          <w:rFonts w:cs="Times New Roman"/>
+        </w:rPr>
+        <w:t xml:space="preserve">advertised on </w:t>
+      </w:r>
+      <w:proofErr w:type="spellStart"/>
+      <w:r>
+        <w:rPr>
+          <w:rFonts w:cs="Times New Roman"/>
+        </w:rPr>
+        <w:t>Udacity’s</w:t>
+      </w:r>
+      <w:proofErr w:type="spellEnd"/>
+      <w:r>
+        <w:rPr>
+          <w:rFonts w:cs="Times New Roman"/>
+        </w:rPr>
+        <w:t xml:space="preserve"> </w:t>
+      </w:r>
+      <w:r>
+        <w:rPr>
+          <w:rFonts w:cs="Times New Roman"/>
+        </w:rPr>
         <w:t>website</w:t>
       </w:r>
       <w:r>
@@ -249,6 +329,12 @@
         <w:rPr>
           <w:rFonts w:cs="Times New Roman"/>
         </w:rPr>
+        <w:t xml:space="preserve"> </w:t>
+      </w:r>
+      <w:r>
+        <w:rPr>
+          <w:rFonts w:cs="Times New Roman"/>
+        </w:rPr>
         <w:t>2016</w:t>
       </w:r>
       <w:r>
@@ -305,6 +391,7 @@
         </w:rPr>
         <w:t xml:space="preserve">frameworks like Bootstrap and </w:t>
       </w:r>
+      <w:proofErr w:type="spellStart"/>
       <w:r>
         <w:rPr>
           <w:rFonts w:eastAsia="Times New Roman" w:cs="Times New Roman"/>
@@ -317,6 +404,7 @@
         </w:rPr>
         <w:t>nockoutJS</w:t>
       </w:r>
+      <w:proofErr w:type="spellEnd"/>
       <w:r>
         <w:rPr>
           <w:rFonts w:eastAsia="Times New Roman" w:cs="Times New Roman"/>
@@ -364,7 +452,21 @@
         <w:rPr>
           <w:rFonts w:eastAsia="Times New Roman" w:cs="Times New Roman"/>
         </w:rPr>
-        <w:t xml:space="preserve">th Udacity is a dream come true, </w:t>
+        <w:t xml:space="preserve">th </w:t>
+      </w:r>
+      <w:proofErr w:type="spellStart"/>
+      <w:r>
+        <w:rPr>
+          <w:rFonts w:eastAsia="Times New Roman" w:cs="Times New Roman"/>
+        </w:rPr>
+        <w:t>Udacity</w:t>
+      </w:r>
+      <w:proofErr w:type="spellEnd"/>
+      <w:r>
+        <w:rPr>
+          <w:rFonts w:eastAsia="Times New Roman" w:cs="Times New Roman"/>
+        </w:rPr>
+        <w:t xml:space="preserve"> is a dream come true, </w:t>
       </w:r>
       <w:r>
         <w:rPr>
@@ -444,8 +546,6 @@
         </w:rPr>
         <w:t>to enable them to</w:t>
       </w:r>
-      <w:bookmarkStart w:id="0" w:name="_GoBack"/>
-      <w:bookmarkEnd w:id="0"/>
       <w:r>
         <w:rPr>
           <w:rFonts w:cs="Helvetica"/>
@@ -516,8 +616,16 @@
         <w:rPr>
           <w:rFonts w:cs="Helvetica"/>
         </w:rPr>
-        <w:t>rogramming and MVVM architecture</w:t>
-      </w:r>
+        <w:t xml:space="preserve">rogramming and MVVM </w:t>
+      </w:r>
+      <w:proofErr w:type="gramStart"/>
+      <w:r>
+        <w:rPr>
+          <w:rFonts w:cs="Helvetica"/>
+        </w:rPr>
+        <w:t>architecture</w:t>
+      </w:r>
+      <w:proofErr w:type="gramEnd"/>
       <w:r>
         <w:rPr>
           <w:rFonts w:cs="Helvetica"/>
@@ -527,8 +635,9 @@
     </w:p>
     <w:p>
       <w:pPr>
-        <w:rPr>
-          <w:rFonts w:cs="Helvetica"/>
+        <w:jc w:val="both"/>
+        <w:rPr>
+          <w:rFonts w:eastAsia="Times New Roman" w:cs="Times New Roman"/>
         </w:rPr>
       </w:pPr>
       <w:r>
@@ -541,7 +650,21 @@
         <w:rPr>
           <w:rFonts w:eastAsia="Times New Roman" w:cs="Times New Roman"/>
         </w:rPr>
-        <w:t xml:space="preserve"> a recent technical fest at Ramswaroop </w:t>
+        <w:t xml:space="preserve"> a recent technical fest at </w:t>
+      </w:r>
+      <w:proofErr w:type="spellStart"/>
+      <w:r>
+        <w:rPr>
+          <w:rFonts w:eastAsia="Times New Roman" w:cs="Times New Roman"/>
+        </w:rPr>
+        <w:t>Ramswaroop</w:t>
+      </w:r>
+      <w:proofErr w:type="spellEnd"/>
+      <w:r>
+        <w:rPr>
+          <w:rFonts w:eastAsia="Times New Roman" w:cs="Times New Roman"/>
+        </w:rPr>
+        <w:t xml:space="preserve"> </w:t>
       </w:r>
       <w:r>
         <w:rPr>
@@ -577,7 +700,13 @@
         <w:rPr>
           <w:rFonts w:eastAsia="Times New Roman" w:cs="Times New Roman"/>
         </w:rPr>
-        <w:t xml:space="preserve"> Event was distributed in three </w:t>
+        <w:t xml:space="preserve"> This e</w:t>
+      </w:r>
+      <w:r>
+        <w:rPr>
+          <w:rFonts w:eastAsia="Times New Roman" w:cs="Times New Roman"/>
+        </w:rPr>
+        <w:t xml:space="preserve">vent was distributed in three </w:t>
       </w:r>
       <w:r>
         <w:rPr>
@@ -589,44 +718,28 @@
         <w:rPr>
           <w:rFonts w:eastAsia="Times New Roman" w:cs="Times New Roman"/>
         </w:rPr>
-        <w:t xml:space="preserve"> my responsibility was to shortlist students on the basis of their performance </w:t>
-      </w:r>
-      <w:r>
-        <w:rPr>
-          <w:rFonts w:eastAsia="Times New Roman" w:cs="Times New Roman"/>
-        </w:rPr>
-        <w:t xml:space="preserve">and send </w:t>
-      </w:r>
-      <w:r>
-        <w:rPr>
-          <w:rFonts w:eastAsia="Times New Roman" w:cs="Times New Roman"/>
-        </w:rPr>
-        <w:t>them to next round. I supervised the event properly using</w:t>
-      </w:r>
-      <w:r>
-        <w:rPr>
-          <w:rFonts w:eastAsia="Times New Roman" w:cs="Times New Roman"/>
-        </w:rPr>
-        <w:t xml:space="preserve"> leadersh</w:t>
-      </w:r>
-      <w:r>
-        <w:rPr>
-          <w:rFonts w:eastAsia="Times New Roman" w:cs="Times New Roman"/>
-        </w:rPr>
-        <w:t xml:space="preserve">ip skills to solve a problem and </w:t>
-      </w:r>
-      <w:r>
-        <w:rPr>
-          <w:rFonts w:eastAsia="Times New Roman" w:cs="Times New Roman"/>
-        </w:rPr>
-        <w:t>ensure</w:t>
-      </w:r>
-      <w:r>
-        <w:rPr>
-          <w:rFonts w:eastAsia="Times New Roman" w:cs="Times New Roman"/>
-        </w:rPr>
-        <w:t>d that event is a huge</w:t>
-      </w:r>
+        <w:t>, and</w:t>
+      </w:r>
+      <w:r>
+        <w:rPr>
+          <w:rFonts w:eastAsia="Times New Roman" w:cs="Times New Roman"/>
+        </w:rPr>
+        <w:t xml:space="preserve"> my </w:t>
+      </w:r>
+      <w:proofErr w:type="gramStart"/>
+      <w:r>
+        <w:rPr>
+          <w:rFonts w:eastAsia="Times New Roman" w:cs="Times New Roman"/>
+        </w:rPr>
+        <w:t xml:space="preserve">responsibility was to shortlist students on the basis of their performance </w:t>
+      </w:r>
+      <w:r>
+        <w:rPr>
+          <w:rFonts w:eastAsia="Times New Roman" w:cs="Times New Roman"/>
+        </w:rPr>
+        <w:t>and send</w:t>
+      </w:r>
+      <w:proofErr w:type="gramEnd"/>
       <w:r>
         <w:rPr>
           <w:rFonts w:eastAsia="Times New Roman" w:cs="Times New Roman"/>
@@ -637,19 +750,91 @@
         <w:rPr>
           <w:rFonts w:eastAsia="Times New Roman" w:cs="Times New Roman"/>
         </w:rPr>
-        <w:t>success</w:t>
-      </w:r>
-      <w:r>
-        <w:rPr>
-          <w:rFonts w:cs="Helvetica"/>
-        </w:rPr>
-        <w:t>. This</w:t>
-      </w:r>
-      <w:r>
-        <w:rPr>
-          <w:rFonts w:cs="Helvetica"/>
-        </w:rPr>
-        <w:t xml:space="preserve"> leadership experience </w:t>
+        <w:t xml:space="preserve">them to </w:t>
+      </w:r>
+      <w:r>
+        <w:rPr>
+          <w:rFonts w:eastAsia="Times New Roman" w:cs="Times New Roman"/>
+        </w:rPr>
+        <w:t xml:space="preserve">next round. </w:t>
+      </w:r>
+      <w:r>
+        <w:rPr>
+          <w:rFonts w:eastAsia="Times New Roman" w:cs="Times New Roman"/>
+        </w:rPr>
+        <w:t xml:space="preserve">I </w:t>
+      </w:r>
+      <w:r>
+        <w:rPr>
+          <w:rFonts w:eastAsia="Times New Roman" w:cs="Times New Roman"/>
+          <w:shd w:val="clear" w:color="auto" w:fill="FFFFFF"/>
+        </w:rPr>
+        <w:t>s</w:t>
+      </w:r>
+      <w:r>
+        <w:rPr>
+          <w:rFonts w:eastAsia="Times New Roman" w:cs="Times New Roman"/>
+          <w:shd w:val="clear" w:color="auto" w:fill="FFFFFF"/>
+        </w:rPr>
+        <w:t>uccessfully coordin</w:t>
+      </w:r>
+      <w:r>
+        <w:rPr>
+          <w:rFonts w:eastAsia="Times New Roman" w:cs="Times New Roman"/>
+          <w:shd w:val="clear" w:color="auto" w:fill="FFFFFF"/>
+        </w:rPr>
+        <w:t>ated the scoring and managed</w:t>
+      </w:r>
+      <w:r>
+        <w:rPr>
+          <w:rFonts w:eastAsia="Times New Roman" w:cs="Times New Roman"/>
+          <w:shd w:val="clear" w:color="auto" w:fill="FFFFFF"/>
+        </w:rPr>
+        <w:t xml:space="preserve"> the</w:t>
+      </w:r>
+      <w:r>
+        <w:rPr>
+          <w:rFonts w:eastAsia="Times New Roman" w:cs="Times New Roman"/>
+          <w:shd w:val="clear" w:color="auto" w:fill="FFFFFF"/>
+        </w:rPr>
+        <w:t xml:space="preserve"> accommodation of 200 students. Which intern requires</w:t>
+      </w:r>
+      <w:r>
+        <w:rPr>
+          <w:rFonts w:eastAsia="Times New Roman" w:cs="Times New Roman"/>
+          <w:shd w:val="clear" w:color="auto" w:fill="FFFFFF"/>
+        </w:rPr>
+        <w:t xml:space="preserve"> organization skills and confident </w:t>
+      </w:r>
+      <w:proofErr w:type="gramStart"/>
+      <w:r>
+        <w:rPr>
+          <w:rFonts w:eastAsia="Times New Roman" w:cs="Times New Roman"/>
+          <w:shd w:val="clear" w:color="auto" w:fill="FFFFFF"/>
+        </w:rPr>
+        <w:t>leaders</w:t>
+      </w:r>
+      <w:bookmarkStart w:id="0" w:name="_GoBack"/>
+      <w:bookmarkEnd w:id="0"/>
+      <w:r>
+        <w:rPr>
+          <w:rFonts w:eastAsia="Times New Roman" w:cs="Times New Roman"/>
+          <w:shd w:val="clear" w:color="auto" w:fill="FFFFFF"/>
+        </w:rPr>
+        <w:t>hip.</w:t>
+      </w:r>
+      <w:proofErr w:type="gramEnd"/>
+      <w:r>
+        <w:rPr>
+          <w:rFonts w:cs="Helvetica"/>
+        </w:rPr>
+        <w:t xml:space="preserve"> </w:t>
+      </w:r>
+      <w:r>
+        <w:rPr>
+          <w:rFonts w:cs="Helvetica"/>
+        </w:rPr>
+        <w:t xml:space="preserve">This leadership experience </w:t>
       </w:r>
       <w:r>
         <w:rPr>
@@ -661,7 +846,13 @@
         <w:rPr>
           <w:rFonts w:cs="Helvetica"/>
         </w:rPr>
-        <w:t xml:space="preserve">Moreover I am really excited and looking forward to grab this opportunity as it is </w:t>
+        <w:t>Moreover I am really excited</w:t>
+      </w:r>
+      <w:r>
+        <w:rPr>
+          <w:rFonts w:cs="Helvetica"/>
+        </w:rPr>
+        <w:t xml:space="preserve"> and looking forward to grab this opportunity as it is </w:t>
       </w:r>
       <w:r>
         <w:rPr>
@@ -720,7 +911,21 @@
         <w:rPr>
           <w:rFonts w:eastAsia="Times New Roman" w:cs="Times New Roman"/>
         </w:rPr>
-        <w:t xml:space="preserve"> with Udacity would help me achieve my goals </w:t>
+        <w:t xml:space="preserve"> with </w:t>
+      </w:r>
+      <w:proofErr w:type="spellStart"/>
+      <w:r>
+        <w:rPr>
+          <w:rFonts w:eastAsia="Times New Roman" w:cs="Times New Roman"/>
+        </w:rPr>
+        <w:t>Udacity</w:t>
+      </w:r>
+      <w:proofErr w:type="spellEnd"/>
+      <w:r>
+        <w:rPr>
+          <w:rFonts w:eastAsia="Times New Roman" w:cs="Times New Roman"/>
+        </w:rPr>
+        <w:t xml:space="preserve"> would help me achieve my goals </w:t>
       </w:r>
       <w:r>
         <w:rPr>

</xml_diff>